<commit_message>
Update document & edit order.html, messageAccount
</commit_message>
<xml_diff>
--- a/15520515_15520720_15521038.docx
+++ b/15520515_15520720_15521038.docx
@@ -7324,14 +7324,7 @@
         <w:rPr>
           <w:szCs w:val="28"/>
         </w:rPr>
-        <w:t xml:space="preserve">(3) Kiểm tra thông tin không hợp lệ thì Thông báo không hợp lệ và quay lại </w:t>
-      </w:r>
-      <w:proofErr w:type="gramStart"/>
-      <w:r>
-        <w:rPr>
-          <w:szCs w:val="28"/>
-        </w:rPr>
-        <w:t>bướ</w:t>
+        <w:t>(3) Kiểm tra thông tin không hợp lệ thì Thông báo không hợp lệ và quay lại bướ</w:t>
       </w:r>
       <w:r>
         <w:rPr>
@@ -7343,14 +7336,7 @@
         <w:rPr>
           <w:szCs w:val="28"/>
         </w:rPr>
-        <w:t>(</w:t>
-      </w:r>
-      <w:proofErr w:type="gramEnd"/>
-      <w:r>
-        <w:rPr>
-          <w:szCs w:val="28"/>
-        </w:rPr>
-        <w:t>6)</w:t>
+        <w:t>(6)</w:t>
       </w:r>
     </w:p>
     <w:p>
@@ -15177,55 +15163,532 @@
     <w:p>
       <w:pPr>
         <w:pStyle w:val="u2"/>
-        <w:ind w:firstLine="283"/>
-      </w:pPr>
-      <w:r>
-        <w:t>1.</w:t>
-      </w:r>
-    </w:p>
+        <w:numPr>
+          <w:ilvl w:val="0"/>
+          <w:numId w:val="22"/>
+        </w:numPr>
+      </w:pPr>
+      <w:r>
+        <w:t>Trang chủ cho khách hàng:</w:t>
+      </w:r>
+    </w:p>
+    <w:p/>
     <w:p>
       <w:pPr>
         <w:pStyle w:val="u2"/>
-        <w:ind w:firstLine="283"/>
-      </w:pPr>
-      <w:r>
-        <w:t>2.</w:t>
+        <w:numPr>
+          <w:ilvl w:val="0"/>
+          <w:numId w:val="22"/>
+        </w:numPr>
+      </w:pPr>
+      <w:r>
+        <w:lastRenderedPageBreak/>
+        <w:t>Thông tin tài khoản</w:t>
+      </w:r>
+    </w:p>
+    <w:p>
+      <w:pPr>
+        <w:ind w:left="643"/>
+      </w:pPr>
+      <w:r>
+        <w:rPr>
+          <w:noProof/>
+        </w:rPr>
+        <w:drawing>
+          <wp:inline distT="0" distB="0" distL="0" distR="0" wp14:anchorId="2B18109F" wp14:editId="33A69708">
+            <wp:extent cx="5819775" cy="4143375"/>
+            <wp:effectExtent l="0" t="0" r="9525" b="9525"/>
+            <wp:docPr id="17" name="Hình ảnh 17"/>
+            <wp:cNvGraphicFramePr>
+              <a:graphicFrameLocks xmlns:a="http://schemas.openxmlformats.org/drawingml/2006/main" noChangeAspect="1"/>
+            </wp:cNvGraphicFramePr>
+            <a:graphic xmlns:a="http://schemas.openxmlformats.org/drawingml/2006/main">
+              <a:graphicData uri="http://schemas.openxmlformats.org/drawingml/2006/picture">
+                <pic:pic xmlns:pic="http://schemas.openxmlformats.org/drawingml/2006/picture">
+                  <pic:nvPicPr>
+                    <pic:cNvPr id="1" name=""/>
+                    <pic:cNvPicPr/>
+                  </pic:nvPicPr>
+                  <pic:blipFill>
+                    <a:blip r:embed="rId39"/>
+                    <a:stretch>
+                      <a:fillRect/>
+                    </a:stretch>
+                  </pic:blipFill>
+                  <pic:spPr>
+                    <a:xfrm>
+                      <a:off x="0" y="0"/>
+                      <a:ext cx="5819775" cy="4143375"/>
+                    </a:xfrm>
+                    <a:prstGeom prst="rect">
+                      <a:avLst/>
+                    </a:prstGeom>
+                  </pic:spPr>
+                </pic:pic>
+              </a:graphicData>
+            </a:graphic>
+          </wp:inline>
+        </w:drawing>
       </w:r>
     </w:p>
     <w:p>
       <w:pPr>
         <w:pStyle w:val="u2"/>
-        <w:ind w:firstLine="283"/>
-      </w:pPr>
-      <w:r>
-        <w:t>3.</w:t>
+        <w:numPr>
+          <w:ilvl w:val="0"/>
+          <w:numId w:val="22"/>
+        </w:numPr>
+      </w:pPr>
+      <w:r>
+        <w:t>Danh sách tin nhắn</w:t>
+      </w:r>
+    </w:p>
+    <w:p>
+      <w:pPr>
+        <w:ind w:left="643"/>
+      </w:pPr>
+      <w:r>
+        <w:rPr>
+          <w:noProof/>
+        </w:rPr>
+        <w:drawing>
+          <wp:inline distT="0" distB="0" distL="0" distR="0" wp14:anchorId="4BA4C906" wp14:editId="0F62C178">
+            <wp:extent cx="6420485" cy="3302000"/>
+            <wp:effectExtent l="0" t="0" r="0" b="0"/>
+            <wp:docPr id="22" name="Hình ảnh 22"/>
+            <wp:cNvGraphicFramePr>
+              <a:graphicFrameLocks xmlns:a="http://schemas.openxmlformats.org/drawingml/2006/main" noChangeAspect="1"/>
+            </wp:cNvGraphicFramePr>
+            <a:graphic xmlns:a="http://schemas.openxmlformats.org/drawingml/2006/main">
+              <a:graphicData uri="http://schemas.openxmlformats.org/drawingml/2006/picture">
+                <pic:pic xmlns:pic="http://schemas.openxmlformats.org/drawingml/2006/picture">
+                  <pic:nvPicPr>
+                    <pic:cNvPr id="1" name=""/>
+                    <pic:cNvPicPr/>
+                  </pic:nvPicPr>
+                  <pic:blipFill>
+                    <a:blip r:embed="rId40"/>
+                    <a:stretch>
+                      <a:fillRect/>
+                    </a:stretch>
+                  </pic:blipFill>
+                  <pic:spPr>
+                    <a:xfrm>
+                      <a:off x="0" y="0"/>
+                      <a:ext cx="6420485" cy="3302000"/>
+                    </a:xfrm>
+                    <a:prstGeom prst="rect">
+                      <a:avLst/>
+                    </a:prstGeom>
+                  </pic:spPr>
+                </pic:pic>
+              </a:graphicData>
+            </a:graphic>
+          </wp:inline>
+        </w:drawing>
       </w:r>
     </w:p>
     <w:p>
       <w:pPr>
         <w:pStyle w:val="u2"/>
-        <w:ind w:firstLine="283"/>
-      </w:pPr>
-      <w:r>
-        <w:t>4.</w:t>
+        <w:numPr>
+          <w:ilvl w:val="0"/>
+          <w:numId w:val="22"/>
+        </w:numPr>
+      </w:pPr>
+      <w:r>
+        <w:lastRenderedPageBreak/>
+        <w:t>Giỏ hàng</w:t>
+      </w:r>
+    </w:p>
+    <w:p>
+      <w:pPr>
+        <w:pStyle w:val="oancuaDanhsach"/>
+        <w:ind w:left="643"/>
+      </w:pPr>
+      <w:r>
+        <w:rPr>
+          <w:noProof/>
+        </w:rPr>
+        <w:drawing>
+          <wp:inline distT="0" distB="0" distL="0" distR="0" wp14:anchorId="28F25605" wp14:editId="517D9529">
+            <wp:extent cx="6420485" cy="4472305"/>
+            <wp:effectExtent l="0" t="0" r="0" b="4445"/>
+            <wp:docPr id="23" name="Hình ảnh 23"/>
+            <wp:cNvGraphicFramePr>
+              <a:graphicFrameLocks xmlns:a="http://schemas.openxmlformats.org/drawingml/2006/main" noChangeAspect="1"/>
+            </wp:cNvGraphicFramePr>
+            <a:graphic xmlns:a="http://schemas.openxmlformats.org/drawingml/2006/main">
+              <a:graphicData uri="http://schemas.openxmlformats.org/drawingml/2006/picture">
+                <pic:pic xmlns:pic="http://schemas.openxmlformats.org/drawingml/2006/picture">
+                  <pic:nvPicPr>
+                    <pic:cNvPr id="1" name=""/>
+                    <pic:cNvPicPr/>
+                  </pic:nvPicPr>
+                  <pic:blipFill>
+                    <a:blip r:embed="rId41"/>
+                    <a:stretch>
+                      <a:fillRect/>
+                    </a:stretch>
+                  </pic:blipFill>
+                  <pic:spPr>
+                    <a:xfrm>
+                      <a:off x="0" y="0"/>
+                      <a:ext cx="6420485" cy="4472305"/>
+                    </a:xfrm>
+                    <a:prstGeom prst="rect">
+                      <a:avLst/>
+                    </a:prstGeom>
+                  </pic:spPr>
+                </pic:pic>
+              </a:graphicData>
+            </a:graphic>
+          </wp:inline>
+        </w:drawing>
       </w:r>
     </w:p>
     <w:p>
       <w:pPr>
         <w:pStyle w:val="u2"/>
-        <w:ind w:firstLine="283"/>
-      </w:pPr>
-      <w:r>
-        <w:t>5.</w:t>
+        <w:numPr>
+          <w:ilvl w:val="0"/>
+          <w:numId w:val="22"/>
+        </w:numPr>
+      </w:pPr>
+      <w:r>
+        <w:t>Đặt mua sản phẩm:</w:t>
+      </w:r>
+    </w:p>
+    <w:p>
+      <w:pPr>
+        <w:pStyle w:val="oancuaDanhsach"/>
+        <w:ind w:left="643"/>
+      </w:pPr>
+      <w:r>
+        <w:t>- Thanh trạng thái các bước:</w:t>
+      </w:r>
+    </w:p>
+    <w:p>
+      <w:pPr>
+        <w:pStyle w:val="oancuaDanhsach"/>
+        <w:ind w:left="643"/>
+      </w:pPr>
+      <w:r>
+        <w:rPr>
+          <w:noProof/>
+        </w:rPr>
+        <w:drawing>
+          <wp:inline distT="0" distB="0" distL="0" distR="0" wp14:anchorId="57E52127" wp14:editId="24688AEB">
+            <wp:extent cx="6420485" cy="507365"/>
+            <wp:effectExtent l="0" t="0" r="0" b="6985"/>
+            <wp:docPr id="24" name="Hình ảnh 24"/>
+            <wp:cNvGraphicFramePr>
+              <a:graphicFrameLocks xmlns:a="http://schemas.openxmlformats.org/drawingml/2006/main" noChangeAspect="1"/>
+            </wp:cNvGraphicFramePr>
+            <a:graphic xmlns:a="http://schemas.openxmlformats.org/drawingml/2006/main">
+              <a:graphicData uri="http://schemas.openxmlformats.org/drawingml/2006/picture">
+                <pic:pic xmlns:pic="http://schemas.openxmlformats.org/drawingml/2006/picture">
+                  <pic:nvPicPr>
+                    <pic:cNvPr id="1" name=""/>
+                    <pic:cNvPicPr/>
+                  </pic:nvPicPr>
+                  <pic:blipFill>
+                    <a:blip r:embed="rId42"/>
+                    <a:stretch>
+                      <a:fillRect/>
+                    </a:stretch>
+                  </pic:blipFill>
+                  <pic:spPr>
+                    <a:xfrm>
+                      <a:off x="0" y="0"/>
+                      <a:ext cx="6420485" cy="507365"/>
+                    </a:xfrm>
+                    <a:prstGeom prst="rect">
+                      <a:avLst/>
+                    </a:prstGeom>
+                  </pic:spPr>
+                </pic:pic>
+              </a:graphicData>
+            </a:graphic>
+          </wp:inline>
+        </w:drawing>
+      </w:r>
+    </w:p>
+    <w:p>
+      <w:pPr>
+        <w:pStyle w:val="oancuaDanhsach"/>
+        <w:ind w:left="643"/>
+      </w:pPr>
+      <w:r>
+        <w:t>- Đăng nhập, đăng ký:</w:t>
+      </w:r>
+    </w:p>
+    <w:p>
+      <w:pPr>
+        <w:pStyle w:val="oancuaDanhsach"/>
+        <w:ind w:left="643"/>
+      </w:pPr>
+      <w:r>
+        <w:rPr>
+          <w:noProof/>
+        </w:rPr>
+        <w:drawing>
+          <wp:inline distT="0" distB="0" distL="0" distR="0" wp14:anchorId="1078B2E2" wp14:editId="7B05BD45">
+            <wp:extent cx="6420485" cy="3030855"/>
+            <wp:effectExtent l="0" t="0" r="0" b="0"/>
+            <wp:docPr id="25" name="Hình ảnh 25"/>
+            <wp:cNvGraphicFramePr>
+              <a:graphicFrameLocks xmlns:a="http://schemas.openxmlformats.org/drawingml/2006/main" noChangeAspect="1"/>
+            </wp:cNvGraphicFramePr>
+            <a:graphic xmlns:a="http://schemas.openxmlformats.org/drawingml/2006/main">
+              <a:graphicData uri="http://schemas.openxmlformats.org/drawingml/2006/picture">
+                <pic:pic xmlns:pic="http://schemas.openxmlformats.org/drawingml/2006/picture">
+                  <pic:nvPicPr>
+                    <pic:cNvPr id="1" name=""/>
+                    <pic:cNvPicPr/>
+                  </pic:nvPicPr>
+                  <pic:blipFill>
+                    <a:blip r:embed="rId43"/>
+                    <a:stretch>
+                      <a:fillRect/>
+                    </a:stretch>
+                  </pic:blipFill>
+                  <pic:spPr>
+                    <a:xfrm>
+                      <a:off x="0" y="0"/>
+                      <a:ext cx="6420485" cy="3030855"/>
+                    </a:xfrm>
+                    <a:prstGeom prst="rect">
+                      <a:avLst/>
+                    </a:prstGeom>
+                  </pic:spPr>
+                </pic:pic>
+              </a:graphicData>
+            </a:graphic>
+          </wp:inline>
+        </w:drawing>
+      </w:r>
+    </w:p>
+    <w:p>
+      <w:pPr>
+        <w:pStyle w:val="oancuaDanhsach"/>
+        <w:ind w:left="643"/>
+      </w:pPr>
+      <w:r>
+        <w:rPr>
+          <w:noProof/>
+        </w:rPr>
+        <w:lastRenderedPageBreak/>
+        <w:drawing>
+          <wp:inline distT="0" distB="0" distL="0" distR="0" wp14:anchorId="0ABBD607" wp14:editId="3D83FD4F">
+            <wp:extent cx="5905500" cy="4895850"/>
+            <wp:effectExtent l="0" t="0" r="0" b="0"/>
+            <wp:docPr id="27" name="Hình ảnh 27"/>
+            <wp:cNvGraphicFramePr>
+              <a:graphicFrameLocks xmlns:a="http://schemas.openxmlformats.org/drawingml/2006/main" noChangeAspect="1"/>
+            </wp:cNvGraphicFramePr>
+            <a:graphic xmlns:a="http://schemas.openxmlformats.org/drawingml/2006/main">
+              <a:graphicData uri="http://schemas.openxmlformats.org/drawingml/2006/picture">
+                <pic:pic xmlns:pic="http://schemas.openxmlformats.org/drawingml/2006/picture">
+                  <pic:nvPicPr>
+                    <pic:cNvPr id="1" name=""/>
+                    <pic:cNvPicPr/>
+                  </pic:nvPicPr>
+                  <pic:blipFill>
+                    <a:blip r:embed="rId44"/>
+                    <a:stretch>
+                      <a:fillRect/>
+                    </a:stretch>
+                  </pic:blipFill>
+                  <pic:spPr>
+                    <a:xfrm>
+                      <a:off x="0" y="0"/>
+                      <a:ext cx="5905500" cy="4895850"/>
+                    </a:xfrm>
+                    <a:prstGeom prst="rect">
+                      <a:avLst/>
+                    </a:prstGeom>
+                  </pic:spPr>
+                </pic:pic>
+              </a:graphicData>
+            </a:graphic>
+          </wp:inline>
+        </w:drawing>
+      </w:r>
+    </w:p>
+    <w:p>
+      <w:pPr>
+        <w:pStyle w:val="oancuaDanhsach"/>
+        <w:ind w:left="643"/>
+      </w:pPr>
+      <w:r>
+        <w:t>- Địa chỉ giao dịch:</w:t>
+      </w:r>
+    </w:p>
+    <w:p>
+      <w:pPr>
+        <w:pStyle w:val="oancuaDanhsach"/>
+        <w:ind w:left="643"/>
+      </w:pPr>
+      <w:r>
+        <w:rPr>
+          <w:noProof/>
+        </w:rPr>
+        <w:drawing>
+          <wp:inline distT="0" distB="0" distL="0" distR="0" wp14:anchorId="645BC398" wp14:editId="7D123D54">
+            <wp:extent cx="6420485" cy="4163695"/>
+            <wp:effectExtent l="0" t="0" r="0" b="8255"/>
+            <wp:docPr id="28" name="Hình ảnh 28"/>
+            <wp:cNvGraphicFramePr>
+              <a:graphicFrameLocks xmlns:a="http://schemas.openxmlformats.org/drawingml/2006/main" noChangeAspect="1"/>
+            </wp:cNvGraphicFramePr>
+            <a:graphic xmlns:a="http://schemas.openxmlformats.org/drawingml/2006/main">
+              <a:graphicData uri="http://schemas.openxmlformats.org/drawingml/2006/picture">
+                <pic:pic xmlns:pic="http://schemas.openxmlformats.org/drawingml/2006/picture">
+                  <pic:nvPicPr>
+                    <pic:cNvPr id="1" name=""/>
+                    <pic:cNvPicPr/>
+                  </pic:nvPicPr>
+                  <pic:blipFill>
+                    <a:blip r:embed="rId45"/>
+                    <a:stretch>
+                      <a:fillRect/>
+                    </a:stretch>
+                  </pic:blipFill>
+                  <pic:spPr>
+                    <a:xfrm>
+                      <a:off x="0" y="0"/>
+                      <a:ext cx="6420485" cy="4163695"/>
+                    </a:xfrm>
+                    <a:prstGeom prst="rect">
+                      <a:avLst/>
+                    </a:prstGeom>
+                  </pic:spPr>
+                </pic:pic>
+              </a:graphicData>
+            </a:graphic>
+          </wp:inline>
+        </w:drawing>
+      </w:r>
+    </w:p>
+    <w:p>
+      <w:pPr>
+        <w:pStyle w:val="oancuaDanhsach"/>
+        <w:ind w:left="643"/>
+      </w:pPr>
+      <w:r>
+        <w:lastRenderedPageBreak/>
+        <w:t>-</w:t>
+      </w:r>
+      <w:r>
+        <w:t>Thanh toán &amp; đặt mua</w:t>
+      </w:r>
+      <w:r>
+        <w:t>:</w:t>
+      </w:r>
+    </w:p>
+    <w:p>
+      <w:pPr>
+        <w:pStyle w:val="oancuaDanhsach"/>
+        <w:ind w:left="643"/>
+      </w:pPr>
+      <w:r>
+        <w:rPr>
+          <w:noProof/>
+        </w:rPr>
+        <w:drawing>
+          <wp:inline distT="0" distB="0" distL="0" distR="0" wp14:anchorId="7BD828E9" wp14:editId="1AE9BFBE">
+            <wp:extent cx="6420485" cy="3366135"/>
+            <wp:effectExtent l="0" t="0" r="0" b="5715"/>
+            <wp:docPr id="29" name="Hình ảnh 29"/>
+            <wp:cNvGraphicFramePr>
+              <a:graphicFrameLocks xmlns:a="http://schemas.openxmlformats.org/drawingml/2006/main" noChangeAspect="1"/>
+            </wp:cNvGraphicFramePr>
+            <a:graphic xmlns:a="http://schemas.openxmlformats.org/drawingml/2006/main">
+              <a:graphicData uri="http://schemas.openxmlformats.org/drawingml/2006/picture">
+                <pic:pic xmlns:pic="http://schemas.openxmlformats.org/drawingml/2006/picture">
+                  <pic:nvPicPr>
+                    <pic:cNvPr id="1" name=""/>
+                    <pic:cNvPicPr/>
+                  </pic:nvPicPr>
+                  <pic:blipFill>
+                    <a:blip r:embed="rId46"/>
+                    <a:stretch>
+                      <a:fillRect/>
+                    </a:stretch>
+                  </pic:blipFill>
+                  <pic:spPr>
+                    <a:xfrm>
+                      <a:off x="0" y="0"/>
+                      <a:ext cx="6420485" cy="3366135"/>
+                    </a:xfrm>
+                    <a:prstGeom prst="rect">
+                      <a:avLst/>
+                    </a:prstGeom>
+                  </pic:spPr>
+                </pic:pic>
+              </a:graphicData>
+            </a:graphic>
+          </wp:inline>
+        </w:drawing>
       </w:r>
     </w:p>
     <w:p>
       <w:pPr>
         <w:pStyle w:val="u2"/>
-        <w:ind w:firstLine="283"/>
-      </w:pPr>
-      <w:r>
-        <w:t>6.</w:t>
+        <w:numPr>
+          <w:ilvl w:val="0"/>
+          <w:numId w:val="22"/>
+        </w:numPr>
+      </w:pPr>
+      <w:r>
+        <w:t>Thông tin sản phẩm &amp; bình luận đánh giá:</w:t>
+      </w:r>
+    </w:p>
+    <w:p>
+      <w:pPr>
+        <w:pStyle w:val="oancuaDanhsach"/>
+        <w:ind w:left="643"/>
+      </w:pPr>
+      <w:r>
+        <w:rPr>
+          <w:noProof/>
+        </w:rPr>
+        <w:drawing>
+          <wp:inline distT="0" distB="0" distL="0" distR="0" wp14:anchorId="211EC5D1" wp14:editId="2D10323B">
+            <wp:extent cx="6192123" cy="4924425"/>
+            <wp:effectExtent l="0" t="0" r="0" b="0"/>
+            <wp:docPr id="30" name="Hình ảnh 30"/>
+            <wp:cNvGraphicFramePr>
+              <a:graphicFrameLocks xmlns:a="http://schemas.openxmlformats.org/drawingml/2006/main" noChangeAspect="1"/>
+            </wp:cNvGraphicFramePr>
+            <a:graphic xmlns:a="http://schemas.openxmlformats.org/drawingml/2006/main">
+              <a:graphicData uri="http://schemas.openxmlformats.org/drawingml/2006/picture">
+                <pic:pic xmlns:pic="http://schemas.openxmlformats.org/drawingml/2006/picture">
+                  <pic:nvPicPr>
+                    <pic:cNvPr id="1" name=""/>
+                    <pic:cNvPicPr/>
+                  </pic:nvPicPr>
+                  <pic:blipFill>
+                    <a:blip r:embed="rId47"/>
+                    <a:stretch>
+                      <a:fillRect/>
+                    </a:stretch>
+                  </pic:blipFill>
+                  <pic:spPr>
+                    <a:xfrm>
+                      <a:off x="0" y="0"/>
+                      <a:ext cx="6193410" cy="4925449"/>
+                    </a:xfrm>
+                    <a:prstGeom prst="rect">
+                      <a:avLst/>
+                    </a:prstGeom>
+                  </pic:spPr>
+                </pic:pic>
+              </a:graphicData>
+            </a:graphic>
+          </wp:inline>
+        </w:drawing>
       </w:r>
     </w:p>
     <w:p>
@@ -15237,6 +15700,7 @@
       <w:bookmarkStart w:id="9" w:name="_GoBack"/>
       <w:bookmarkEnd w:id="9"/>
       <w:r>
+        <w:lastRenderedPageBreak/>
         <w:t>Bảng chú giải</w:t>
       </w:r>
     </w:p>
@@ -15322,7 +15786,6 @@
         <w:jc w:val="both"/>
       </w:pPr>
       <w:r>
-        <w:lastRenderedPageBreak/>
         <w:t>2.4 Custommer: Khách hàng.</w:t>
       </w:r>
     </w:p>
@@ -15340,7 +15803,7 @@
         <w:ind w:left="283" w:right="284" w:firstLine="437"/>
         <w:jc w:val="both"/>
         <w:sectPr>
-          <w:footerReference w:type="default" r:id="rId39"/>
+          <w:footerReference w:type="default" r:id="rId48"/>
           <w:pgSz w:w="12096" w:h="16834" w:code="9"/>
           <w:pgMar w:top="851" w:right="851" w:bottom="851" w:left="1134" w:header="720" w:footer="720" w:gutter="0"/>
           <w:cols w:space="720"/>
@@ -15399,6 +15862,7 @@
         <w:docPartUnique/>
       </w:docPartObj>
     </w:sdtPr>
+    <w:sdtEndPr/>
     <w:sdtContent>
       <w:p>
         <w:pPr>
@@ -15419,7 +15883,7 @@
             <w:noProof/>
             <w:lang w:val="vi-VN"/>
           </w:rPr>
-          <w:t>42</w:t>
+          <w:t>39</w:t>
         </w:r>
         <w:r>
           <w:fldChar w:fldCharType="end"/>
@@ -16987,6 +17451,95 @@
     </w:lvl>
   </w:abstractNum>
   <w:abstractNum w:abstractNumId="18" w15:restartNumberingAfterBreak="0">
+    <w:nsid w:val="6BFE2C0E"/>
+    <w:multiLevelType w:val="hybridMultilevel"/>
+    <w:tmpl w:val="AAB44B94"/>
+    <w:lvl w:ilvl="0" w:tplc="68DA09E4">
+      <w:start w:val="1"/>
+      <w:numFmt w:val="decimal"/>
+      <w:lvlText w:val="%1."/>
+      <w:lvlJc w:val="left"/>
+      <w:pPr>
+        <w:ind w:left="643" w:hanging="360"/>
+      </w:pPr>
+      <w:rPr>
+        <w:rFonts w:hint="default"/>
+      </w:rPr>
+    </w:lvl>
+    <w:lvl w:ilvl="1" w:tplc="04090019" w:tentative="1">
+      <w:start w:val="1"/>
+      <w:numFmt w:val="lowerLetter"/>
+      <w:lvlText w:val="%2."/>
+      <w:lvlJc w:val="left"/>
+      <w:pPr>
+        <w:ind w:left="1363" w:hanging="360"/>
+      </w:pPr>
+    </w:lvl>
+    <w:lvl w:ilvl="2" w:tplc="0409001B" w:tentative="1">
+      <w:start w:val="1"/>
+      <w:numFmt w:val="lowerRoman"/>
+      <w:lvlText w:val="%3."/>
+      <w:lvlJc w:val="right"/>
+      <w:pPr>
+        <w:ind w:left="2083" w:hanging="180"/>
+      </w:pPr>
+    </w:lvl>
+    <w:lvl w:ilvl="3" w:tplc="0409000F" w:tentative="1">
+      <w:start w:val="1"/>
+      <w:numFmt w:val="decimal"/>
+      <w:lvlText w:val="%4."/>
+      <w:lvlJc w:val="left"/>
+      <w:pPr>
+        <w:ind w:left="2803" w:hanging="360"/>
+      </w:pPr>
+    </w:lvl>
+    <w:lvl w:ilvl="4" w:tplc="04090019" w:tentative="1">
+      <w:start w:val="1"/>
+      <w:numFmt w:val="lowerLetter"/>
+      <w:lvlText w:val="%5."/>
+      <w:lvlJc w:val="left"/>
+      <w:pPr>
+        <w:ind w:left="3523" w:hanging="360"/>
+      </w:pPr>
+    </w:lvl>
+    <w:lvl w:ilvl="5" w:tplc="0409001B" w:tentative="1">
+      <w:start w:val="1"/>
+      <w:numFmt w:val="lowerRoman"/>
+      <w:lvlText w:val="%6."/>
+      <w:lvlJc w:val="right"/>
+      <w:pPr>
+        <w:ind w:left="4243" w:hanging="180"/>
+      </w:pPr>
+    </w:lvl>
+    <w:lvl w:ilvl="6" w:tplc="0409000F" w:tentative="1">
+      <w:start w:val="1"/>
+      <w:numFmt w:val="decimal"/>
+      <w:lvlText w:val="%7."/>
+      <w:lvlJc w:val="left"/>
+      <w:pPr>
+        <w:ind w:left="4963" w:hanging="360"/>
+      </w:pPr>
+    </w:lvl>
+    <w:lvl w:ilvl="7" w:tplc="04090019" w:tentative="1">
+      <w:start w:val="1"/>
+      <w:numFmt w:val="lowerLetter"/>
+      <w:lvlText w:val="%8."/>
+      <w:lvlJc w:val="left"/>
+      <w:pPr>
+        <w:ind w:left="5683" w:hanging="360"/>
+      </w:pPr>
+    </w:lvl>
+    <w:lvl w:ilvl="8" w:tplc="0409001B" w:tentative="1">
+      <w:start w:val="1"/>
+      <w:numFmt w:val="lowerRoman"/>
+      <w:lvlText w:val="%9."/>
+      <w:lvlJc w:val="right"/>
+      <w:pPr>
+        <w:ind w:left="6403" w:hanging="180"/>
+      </w:pPr>
+    </w:lvl>
+  </w:abstractNum>
+  <w:abstractNum w:abstractNumId="19" w15:restartNumberingAfterBreak="0">
     <w:nsid w:val="6DE36467"/>
     <w:multiLevelType w:val="hybridMultilevel"/>
     <w:tmpl w:val="09206A90"/>
@@ -17154,7 +17707,7 @@
     <w:abstractNumId w:val="2"/>
   </w:num>
   <w:num w:numId="10">
-    <w:abstractNumId w:val="18"/>
+    <w:abstractNumId w:val="19"/>
   </w:num>
   <w:num w:numId="11">
     <w:abstractNumId w:val="6"/>
@@ -17215,6 +17768,9 @@
   </w:num>
   <w:num w:numId="21">
     <w:abstractNumId w:val="8"/>
+  </w:num>
+  <w:num w:numId="22">
+    <w:abstractNumId w:val="18"/>
   </w:num>
 </w:numbering>
 </file>
@@ -18368,7 +18924,7 @@
 </file>
 
 <file path=customXml/itemProps1.xml><?xml version="1.0" encoding="utf-8"?>
-<ds:datastoreItem xmlns:ds="http://schemas.openxmlformats.org/officeDocument/2006/customXml" ds:itemID="{AF4B0F1A-D394-47E9-B429-B42868EFAD35}">
+<ds:datastoreItem xmlns:ds="http://schemas.openxmlformats.org/officeDocument/2006/customXml" ds:itemID="{789B6934-9A3F-4A16-B0CE-2A6DA63197DC}">
   <ds:schemaRefs>
     <ds:schemaRef ds:uri="http://schemas.openxmlformats.org/officeDocument/2006/bibliography"/>
   </ds:schemaRefs>

</xml_diff>

<commit_message>
Fix home.html & document
</commit_message>
<xml_diff>
--- a/15520515_15520720_15521038.docx
+++ b/15520515_15520720_15521038.docx
@@ -7324,7 +7324,14 @@
         <w:rPr>
           <w:szCs w:val="28"/>
         </w:rPr>
-        <w:t>(3) Kiểm tra thông tin không hợp lệ thì Thông báo không hợp lệ và quay lại bướ</w:t>
+        <w:t xml:space="preserve">(3) Kiểm tra thông tin không hợp lệ thì Thông báo không hợp lệ và quay lại </w:t>
+      </w:r>
+      <w:proofErr w:type="gramStart"/>
+      <w:r>
+        <w:rPr>
+          <w:szCs w:val="28"/>
+        </w:rPr>
+        <w:t>bướ</w:t>
       </w:r>
       <w:r>
         <w:rPr>
@@ -7336,7 +7343,14 @@
         <w:rPr>
           <w:szCs w:val="28"/>
         </w:rPr>
-        <w:t>(6)</w:t>
+        <w:t>(</w:t>
+      </w:r>
+      <w:proofErr w:type="gramEnd"/>
+      <w:r>
+        <w:rPr>
+          <w:szCs w:val="28"/>
+        </w:rPr>
+        <w:t>6)</w:t>
       </w:r>
     </w:p>
     <w:p>
@@ -15157,6 +15171,7 @@
         <w:pStyle w:val="u1"/>
       </w:pPr>
       <w:r>
+        <w:lastRenderedPageBreak/>
         <w:t>III. Giao diện người dùng:</w:t>
       </w:r>
     </w:p>
@@ -15172,33 +15187,16 @@
         <w:t>Trang chủ cho khách hàng:</w:t>
       </w:r>
     </w:p>
-    <w:p/>
-    <w:p>
-      <w:pPr>
-        <w:pStyle w:val="u2"/>
-        <w:numPr>
-          <w:ilvl w:val="0"/>
-          <w:numId w:val="22"/>
-        </w:numPr>
-      </w:pPr>
-      <w:r>
-        <w:lastRenderedPageBreak/>
-        <w:t>Thông tin tài khoản</w:t>
-      </w:r>
-    </w:p>
-    <w:p>
-      <w:pPr>
-        <w:ind w:left="643"/>
-      </w:pPr>
+    <w:p>
       <w:r>
         <w:rPr>
           <w:noProof/>
         </w:rPr>
         <w:drawing>
-          <wp:inline distT="0" distB="0" distL="0" distR="0" wp14:anchorId="2B18109F" wp14:editId="33A69708">
-            <wp:extent cx="5819775" cy="4143375"/>
-            <wp:effectExtent l="0" t="0" r="9525" b="9525"/>
-            <wp:docPr id="17" name="Hình ảnh 17"/>
+          <wp:inline distT="0" distB="0" distL="0" distR="0" wp14:anchorId="7E574E23" wp14:editId="183C49A1">
+            <wp:extent cx="6420485" cy="3072765"/>
+            <wp:effectExtent l="0" t="0" r="0" b="0"/>
+            <wp:docPr id="26" name="Hình ảnh 26"/>
             <wp:cNvGraphicFramePr>
               <a:graphicFrameLocks xmlns:a="http://schemas.openxmlformats.org/drawingml/2006/main" noChangeAspect="1"/>
             </wp:cNvGraphicFramePr>
@@ -15218,7 +15216,7 @@
                   <pic:spPr>
                     <a:xfrm>
                       <a:off x="0" y="0"/>
-                      <a:ext cx="5819775" cy="4143375"/>
+                      <a:ext cx="6420485" cy="3072765"/>
                     </a:xfrm>
                     <a:prstGeom prst="rect">
                       <a:avLst/>
@@ -15240,22 +15238,20 @@
         </w:numPr>
       </w:pPr>
       <w:r>
-        <w:t>Danh sách tin nhắn</w:t>
-      </w:r>
-    </w:p>
-    <w:p>
-      <w:pPr>
-        <w:ind w:left="643"/>
-      </w:pPr>
+        <w:t>Đăng nhập, đăng ký:</w:t>
+      </w:r>
+    </w:p>
+    <w:p/>
+    <w:p>
       <w:r>
         <w:rPr>
           <w:noProof/>
         </w:rPr>
         <w:drawing>
-          <wp:inline distT="0" distB="0" distL="0" distR="0" wp14:anchorId="4BA4C906" wp14:editId="0F62C178">
-            <wp:extent cx="6420485" cy="3302000"/>
+          <wp:inline distT="0" distB="0" distL="0" distR="0" wp14:anchorId="04A9AAF6" wp14:editId="7C105F21">
+            <wp:extent cx="6420485" cy="3030855"/>
             <wp:effectExtent l="0" t="0" r="0" b="0"/>
-            <wp:docPr id="22" name="Hình ảnh 22"/>
+            <wp:docPr id="32" name="Hình ảnh 32"/>
             <wp:cNvGraphicFramePr>
               <a:graphicFrameLocks xmlns:a="http://schemas.openxmlformats.org/drawingml/2006/main" noChangeAspect="1"/>
             </wp:cNvGraphicFramePr>
@@ -15275,7 +15271,7 @@
                   <pic:spPr>
                     <a:xfrm>
                       <a:off x="0" y="0"/>
-                      <a:ext cx="6420485" cy="3302000"/>
+                      <a:ext cx="6420485" cy="3030855"/>
                     </a:xfrm>
                     <a:prstGeom prst="rect">
                       <a:avLst/>
@@ -15289,32 +15285,16 @@
       </w:r>
     </w:p>
     <w:p>
-      <w:pPr>
-        <w:pStyle w:val="u2"/>
-        <w:numPr>
-          <w:ilvl w:val="0"/>
-          <w:numId w:val="22"/>
-        </w:numPr>
-      </w:pPr>
-      <w:r>
+      <w:r>
+        <w:rPr>
+          <w:noProof/>
+        </w:rPr>
         <w:lastRenderedPageBreak/>
-        <w:t>Giỏ hàng</w:t>
-      </w:r>
-    </w:p>
-    <w:p>
-      <w:pPr>
-        <w:pStyle w:val="oancuaDanhsach"/>
-        <w:ind w:left="643"/>
-      </w:pPr>
-      <w:r>
-        <w:rPr>
-          <w:noProof/>
-        </w:rPr>
         <w:drawing>
-          <wp:inline distT="0" distB="0" distL="0" distR="0" wp14:anchorId="28F25605" wp14:editId="517D9529">
-            <wp:extent cx="6420485" cy="4472305"/>
-            <wp:effectExtent l="0" t="0" r="0" b="4445"/>
-            <wp:docPr id="23" name="Hình ảnh 23"/>
+          <wp:inline distT="0" distB="0" distL="0" distR="0" wp14:anchorId="0828BAD1" wp14:editId="1D93A57E">
+            <wp:extent cx="5905500" cy="4895850"/>
+            <wp:effectExtent l="0" t="0" r="0" b="0"/>
+            <wp:docPr id="33" name="Hình ảnh 33"/>
             <wp:cNvGraphicFramePr>
               <a:graphicFrameLocks xmlns:a="http://schemas.openxmlformats.org/drawingml/2006/main" noChangeAspect="1"/>
             </wp:cNvGraphicFramePr>
@@ -15334,7 +15314,7 @@
                   <pic:spPr>
                     <a:xfrm>
                       <a:off x="0" y="0"/>
-                      <a:ext cx="6420485" cy="4472305"/>
+                      <a:ext cx="5905500" cy="4895850"/>
                     </a:xfrm>
                     <a:prstGeom prst="rect">
                       <a:avLst/>
@@ -15356,32 +15336,35 @@
         </w:numPr>
       </w:pPr>
       <w:r>
-        <w:t>Đặt mua sản phẩm:</w:t>
+        <w:t>Quên mật khẩu</w:t>
       </w:r>
     </w:p>
     <w:p>
       <w:pPr>
         <w:pStyle w:val="oancuaDanhsach"/>
-        <w:ind w:left="643"/>
-      </w:pPr>
-      <w:r>
-        <w:t>- Thanh trạng thái các bước:</w:t>
+        <w:numPr>
+          <w:ilvl w:val="0"/>
+          <w:numId w:val="20"/>
+        </w:numPr>
+      </w:pPr>
+      <w:r>
+        <w:t>Bước 1:</w:t>
       </w:r>
     </w:p>
     <w:p>
       <w:pPr>
         <w:pStyle w:val="oancuaDanhsach"/>
-        <w:ind w:left="643"/>
+        <w:ind w:left="1080"/>
       </w:pPr>
       <w:r>
         <w:rPr>
           <w:noProof/>
         </w:rPr>
         <w:drawing>
-          <wp:inline distT="0" distB="0" distL="0" distR="0" wp14:anchorId="57E52127" wp14:editId="24688AEB">
-            <wp:extent cx="6420485" cy="507365"/>
-            <wp:effectExtent l="0" t="0" r="0" b="6985"/>
-            <wp:docPr id="24" name="Hình ảnh 24"/>
+          <wp:inline distT="0" distB="0" distL="0" distR="0" wp14:anchorId="0C5CFDED" wp14:editId="042EFC46">
+            <wp:extent cx="4848225" cy="1914525"/>
+            <wp:effectExtent l="0" t="0" r="9525" b="9525"/>
+            <wp:docPr id="34" name="Hình ảnh 34"/>
             <wp:cNvGraphicFramePr>
               <a:graphicFrameLocks xmlns:a="http://schemas.openxmlformats.org/drawingml/2006/main" noChangeAspect="1"/>
             </wp:cNvGraphicFramePr>
@@ -15401,7 +15384,7 @@
                   <pic:spPr>
                     <a:xfrm>
                       <a:off x="0" y="0"/>
-                      <a:ext cx="6420485" cy="507365"/>
+                      <a:ext cx="4848225" cy="1914525"/>
                     </a:xfrm>
                     <a:prstGeom prst="rect">
                       <a:avLst/>
@@ -15417,26 +15400,27 @@
     <w:p>
       <w:pPr>
         <w:pStyle w:val="oancuaDanhsach"/>
-        <w:ind w:left="643"/>
-      </w:pPr>
-      <w:r>
-        <w:t>- Đăng nhập, đăng ký:</w:t>
-      </w:r>
-    </w:p>
-    <w:p>
-      <w:pPr>
-        <w:pStyle w:val="oancuaDanhsach"/>
-        <w:ind w:left="643"/>
-      </w:pPr>
+        <w:numPr>
+          <w:ilvl w:val="0"/>
+          <w:numId w:val="20"/>
+        </w:numPr>
+      </w:pPr>
+      <w:r>
+        <w:lastRenderedPageBreak/>
+        <w:t>Bước 2:</w:t>
+      </w:r>
+      <w:r>
+        <w:br/>
+      </w:r>
       <w:r>
         <w:rPr>
           <w:noProof/>
         </w:rPr>
         <w:drawing>
-          <wp:inline distT="0" distB="0" distL="0" distR="0" wp14:anchorId="1078B2E2" wp14:editId="7B05BD45">
-            <wp:extent cx="6420485" cy="3030855"/>
-            <wp:effectExtent l="0" t="0" r="0" b="0"/>
-            <wp:docPr id="25" name="Hình ảnh 25"/>
+          <wp:inline distT="0" distB="0" distL="0" distR="0" wp14:anchorId="5BA7D170" wp14:editId="3FE41752">
+            <wp:extent cx="4829175" cy="2171700"/>
+            <wp:effectExtent l="0" t="0" r="9525" b="0"/>
+            <wp:docPr id="35" name="Hình ảnh 35"/>
             <wp:cNvGraphicFramePr>
               <a:graphicFrameLocks xmlns:a="http://schemas.openxmlformats.org/drawingml/2006/main" noChangeAspect="1"/>
             </wp:cNvGraphicFramePr>
@@ -15456,7 +15440,7 @@
                   <pic:spPr>
                     <a:xfrm>
                       <a:off x="0" y="0"/>
-                      <a:ext cx="6420485" cy="3030855"/>
+                      <a:ext cx="4829175" cy="2171700"/>
                     </a:xfrm>
                     <a:prstGeom prst="rect">
                       <a:avLst/>
@@ -15472,18 +15456,29 @@
     <w:p>
       <w:pPr>
         <w:pStyle w:val="oancuaDanhsach"/>
-        <w:ind w:left="643"/>
+        <w:numPr>
+          <w:ilvl w:val="0"/>
+          <w:numId w:val="20"/>
+        </w:numPr>
+      </w:pPr>
+      <w:r>
+        <w:t>Bước 3:</w:t>
+      </w:r>
+    </w:p>
+    <w:p>
+      <w:pPr>
+        <w:pStyle w:val="oancuaDanhsach"/>
+        <w:ind w:left="1080"/>
       </w:pPr>
       <w:r>
         <w:rPr>
           <w:noProof/>
         </w:rPr>
-        <w:lastRenderedPageBreak/>
         <w:drawing>
-          <wp:inline distT="0" distB="0" distL="0" distR="0" wp14:anchorId="0ABBD607" wp14:editId="3D83FD4F">
-            <wp:extent cx="5905500" cy="4895850"/>
+          <wp:inline distT="0" distB="0" distL="0" distR="0" wp14:anchorId="6AF8F71F" wp14:editId="20AD0B81">
+            <wp:extent cx="4838700" cy="2590800"/>
             <wp:effectExtent l="0" t="0" r="0" b="0"/>
-            <wp:docPr id="27" name="Hình ảnh 27"/>
+            <wp:docPr id="36" name="Hình ảnh 36"/>
             <wp:cNvGraphicFramePr>
               <a:graphicFrameLocks xmlns:a="http://schemas.openxmlformats.org/drawingml/2006/main" noChangeAspect="1"/>
             </wp:cNvGraphicFramePr>
@@ -15503,7 +15498,7 @@
                   <pic:spPr>
                     <a:xfrm>
                       <a:off x="0" y="0"/>
-                      <a:ext cx="5905500" cy="4895850"/>
+                      <a:ext cx="4838700" cy="2590800"/>
                     </a:xfrm>
                     <a:prstGeom prst="rect">
                       <a:avLst/>
@@ -15518,27 +15513,30 @@
     </w:p>
     <w:p>
       <w:pPr>
-        <w:pStyle w:val="oancuaDanhsach"/>
+        <w:pStyle w:val="u2"/>
+        <w:numPr>
+          <w:ilvl w:val="0"/>
+          <w:numId w:val="22"/>
+        </w:numPr>
+      </w:pPr>
+      <w:r>
+        <w:lastRenderedPageBreak/>
+        <w:t>Thông tin tài khoản</w:t>
+      </w:r>
+    </w:p>
+    <w:p>
+      <w:pPr>
         <w:ind w:left="643"/>
       </w:pPr>
       <w:r>
-        <w:t>- Địa chỉ giao dịch:</w:t>
-      </w:r>
-    </w:p>
-    <w:p>
-      <w:pPr>
-        <w:pStyle w:val="oancuaDanhsach"/>
-        <w:ind w:left="643"/>
-      </w:pPr>
-      <w:r>
         <w:rPr>
           <w:noProof/>
         </w:rPr>
         <w:drawing>
-          <wp:inline distT="0" distB="0" distL="0" distR="0" wp14:anchorId="645BC398" wp14:editId="7D123D54">
-            <wp:extent cx="6420485" cy="4163695"/>
-            <wp:effectExtent l="0" t="0" r="0" b="8255"/>
-            <wp:docPr id="28" name="Hình ảnh 28"/>
+          <wp:inline distT="0" distB="0" distL="0" distR="0" wp14:anchorId="2B18109F" wp14:editId="33A69708">
+            <wp:extent cx="5819775" cy="4143375"/>
+            <wp:effectExtent l="0" t="0" r="9525" b="9525"/>
+            <wp:docPr id="17" name="Hình ảnh 17"/>
             <wp:cNvGraphicFramePr>
               <a:graphicFrameLocks xmlns:a="http://schemas.openxmlformats.org/drawingml/2006/main" noChangeAspect="1"/>
             </wp:cNvGraphicFramePr>
@@ -15558,7 +15556,7 @@
                   <pic:spPr>
                     <a:xfrm>
                       <a:off x="0" y="0"/>
-                      <a:ext cx="6420485" cy="4163695"/>
+                      <a:ext cx="5819775" cy="4143375"/>
                     </a:xfrm>
                     <a:prstGeom prst="rect">
                       <a:avLst/>
@@ -15573,34 +15571,18 @@
     </w:p>
     <w:p>
       <w:pPr>
-        <w:pStyle w:val="oancuaDanhsach"/>
         <w:ind w:left="643"/>
       </w:pPr>
       <w:r>
+        <w:rPr>
+          <w:noProof/>
+        </w:rPr>
         <w:lastRenderedPageBreak/>
-        <w:t>-</w:t>
-      </w:r>
-      <w:r>
-        <w:t>Thanh toán &amp; đặt mua</w:t>
-      </w:r>
-      <w:r>
-        <w:t>:</w:t>
-      </w:r>
-    </w:p>
-    <w:p>
-      <w:pPr>
-        <w:pStyle w:val="oancuaDanhsach"/>
-        <w:ind w:left="643"/>
-      </w:pPr>
-      <w:r>
-        <w:rPr>
-          <w:noProof/>
-        </w:rPr>
         <w:drawing>
-          <wp:inline distT="0" distB="0" distL="0" distR="0" wp14:anchorId="7BD828E9" wp14:editId="1AE9BFBE">
-            <wp:extent cx="6420485" cy="3366135"/>
-            <wp:effectExtent l="0" t="0" r="0" b="5715"/>
-            <wp:docPr id="29" name="Hình ảnh 29"/>
+          <wp:inline distT="0" distB="0" distL="0" distR="0" wp14:anchorId="6706204A" wp14:editId="77BC7082">
+            <wp:extent cx="5429250" cy="5076825"/>
+            <wp:effectExtent l="0" t="0" r="0" b="9525"/>
+            <wp:docPr id="31" name="Hình ảnh 31"/>
             <wp:cNvGraphicFramePr>
               <a:graphicFrameLocks xmlns:a="http://schemas.openxmlformats.org/drawingml/2006/main" noChangeAspect="1"/>
             </wp:cNvGraphicFramePr>
@@ -15620,7 +15602,7 @@
                   <pic:spPr>
                     <a:xfrm>
                       <a:off x="0" y="0"/>
-                      <a:ext cx="6420485" cy="3366135"/>
+                      <a:ext cx="5429250" cy="5076825"/>
                     </a:xfrm>
                     <a:prstGeom prst="rect">
                       <a:avLst/>
@@ -15642,12 +15624,11 @@
         </w:numPr>
       </w:pPr>
       <w:r>
-        <w:t>Thông tin sản phẩm &amp; bình luận đánh giá:</w:t>
-      </w:r>
-    </w:p>
-    <w:p>
-      <w:pPr>
-        <w:pStyle w:val="oancuaDanhsach"/>
+        <w:t>Danh sách tin nhắn</w:t>
+      </w:r>
+    </w:p>
+    <w:p>
+      <w:pPr>
         <w:ind w:left="643"/>
       </w:pPr>
       <w:r>
@@ -15655,10 +15636,10 @@
           <w:noProof/>
         </w:rPr>
         <w:drawing>
-          <wp:inline distT="0" distB="0" distL="0" distR="0" wp14:anchorId="211EC5D1" wp14:editId="2D10323B">
-            <wp:extent cx="6192123" cy="4924425"/>
+          <wp:inline distT="0" distB="0" distL="0" distR="0" wp14:anchorId="4BA4C906" wp14:editId="0F62C178">
+            <wp:extent cx="6420485" cy="3302000"/>
             <wp:effectExtent l="0" t="0" r="0" b="0"/>
-            <wp:docPr id="30" name="Hình ảnh 30"/>
+            <wp:docPr id="22" name="Hình ảnh 22"/>
             <wp:cNvGraphicFramePr>
               <a:graphicFrameLocks xmlns:a="http://schemas.openxmlformats.org/drawingml/2006/main" noChangeAspect="1"/>
             </wp:cNvGraphicFramePr>
@@ -15678,6 +15659,417 @@
                   <pic:spPr>
                     <a:xfrm>
                       <a:off x="0" y="0"/>
+                      <a:ext cx="6420485" cy="3302000"/>
+                    </a:xfrm>
+                    <a:prstGeom prst="rect">
+                      <a:avLst/>
+                    </a:prstGeom>
+                  </pic:spPr>
+                </pic:pic>
+              </a:graphicData>
+            </a:graphic>
+          </wp:inline>
+        </w:drawing>
+      </w:r>
+    </w:p>
+    <w:p>
+      <w:pPr>
+        <w:pStyle w:val="u2"/>
+        <w:numPr>
+          <w:ilvl w:val="0"/>
+          <w:numId w:val="22"/>
+        </w:numPr>
+      </w:pPr>
+      <w:r>
+        <w:lastRenderedPageBreak/>
+        <w:t>Giỏ hàng</w:t>
+      </w:r>
+    </w:p>
+    <w:p>
+      <w:pPr>
+        <w:pStyle w:val="oancuaDanhsach"/>
+        <w:ind w:left="643"/>
+      </w:pPr>
+      <w:r>
+        <w:rPr>
+          <w:noProof/>
+        </w:rPr>
+        <w:drawing>
+          <wp:inline distT="0" distB="0" distL="0" distR="0" wp14:anchorId="15FED02B" wp14:editId="25099588">
+            <wp:extent cx="6420485" cy="4815205"/>
+            <wp:effectExtent l="0" t="0" r="0" b="4445"/>
+            <wp:docPr id="37" name="Hình ảnh 37"/>
+            <wp:cNvGraphicFramePr>
+              <a:graphicFrameLocks xmlns:a="http://schemas.openxmlformats.org/drawingml/2006/main" noChangeAspect="1"/>
+            </wp:cNvGraphicFramePr>
+            <a:graphic xmlns:a="http://schemas.openxmlformats.org/drawingml/2006/main">
+              <a:graphicData uri="http://schemas.openxmlformats.org/drawingml/2006/picture">
+                <pic:pic xmlns:pic="http://schemas.openxmlformats.org/drawingml/2006/picture">
+                  <pic:nvPicPr>
+                    <pic:cNvPr id="1" name=""/>
+                    <pic:cNvPicPr/>
+                  </pic:nvPicPr>
+                  <pic:blipFill>
+                    <a:blip r:embed="rId48"/>
+                    <a:stretch>
+                      <a:fillRect/>
+                    </a:stretch>
+                  </pic:blipFill>
+                  <pic:spPr>
+                    <a:xfrm>
+                      <a:off x="0" y="0"/>
+                      <a:ext cx="6420485" cy="4815205"/>
+                    </a:xfrm>
+                    <a:prstGeom prst="rect">
+                      <a:avLst/>
+                    </a:prstGeom>
+                  </pic:spPr>
+                </pic:pic>
+              </a:graphicData>
+            </a:graphic>
+          </wp:inline>
+        </w:drawing>
+      </w:r>
+    </w:p>
+    <w:p>
+      <w:pPr>
+        <w:pStyle w:val="u2"/>
+        <w:numPr>
+          <w:ilvl w:val="0"/>
+          <w:numId w:val="22"/>
+        </w:numPr>
+      </w:pPr>
+      <w:r>
+        <w:t>Đặt mua sản phẩm:</w:t>
+      </w:r>
+    </w:p>
+    <w:p>
+      <w:pPr>
+        <w:pStyle w:val="oancuaDanhsach"/>
+        <w:ind w:left="643"/>
+      </w:pPr>
+      <w:r>
+        <w:t>- Thanh trạng thái các bước:</w:t>
+      </w:r>
+    </w:p>
+    <w:p>
+      <w:pPr>
+        <w:pStyle w:val="oancuaDanhsach"/>
+        <w:ind w:left="643"/>
+      </w:pPr>
+      <w:r>
+        <w:rPr>
+          <w:noProof/>
+        </w:rPr>
+        <w:drawing>
+          <wp:inline distT="0" distB="0" distL="0" distR="0" wp14:anchorId="57E52127" wp14:editId="24688AEB">
+            <wp:extent cx="6420485" cy="507365"/>
+            <wp:effectExtent l="0" t="0" r="0" b="6985"/>
+            <wp:docPr id="24" name="Hình ảnh 24"/>
+            <wp:cNvGraphicFramePr>
+              <a:graphicFrameLocks xmlns:a="http://schemas.openxmlformats.org/drawingml/2006/main" noChangeAspect="1"/>
+            </wp:cNvGraphicFramePr>
+            <a:graphic xmlns:a="http://schemas.openxmlformats.org/drawingml/2006/main">
+              <a:graphicData uri="http://schemas.openxmlformats.org/drawingml/2006/picture">
+                <pic:pic xmlns:pic="http://schemas.openxmlformats.org/drawingml/2006/picture">
+                  <pic:nvPicPr>
+                    <pic:cNvPr id="1" name=""/>
+                    <pic:cNvPicPr/>
+                  </pic:nvPicPr>
+                  <pic:blipFill>
+                    <a:blip r:embed="rId49"/>
+                    <a:stretch>
+                      <a:fillRect/>
+                    </a:stretch>
+                  </pic:blipFill>
+                  <pic:spPr>
+                    <a:xfrm>
+                      <a:off x="0" y="0"/>
+                      <a:ext cx="6420485" cy="507365"/>
+                    </a:xfrm>
+                    <a:prstGeom prst="rect">
+                      <a:avLst/>
+                    </a:prstGeom>
+                  </pic:spPr>
+                </pic:pic>
+              </a:graphicData>
+            </a:graphic>
+          </wp:inline>
+        </w:drawing>
+      </w:r>
+    </w:p>
+    <w:p>
+      <w:pPr>
+        <w:pStyle w:val="oancuaDanhsach"/>
+        <w:ind w:left="643"/>
+      </w:pPr>
+    </w:p>
+    <w:p>
+      <w:pPr>
+        <w:pStyle w:val="oancuaDanhsach"/>
+        <w:ind w:left="643"/>
+      </w:pPr>
+      <w:r>
+        <w:t>- Đăng nhập, đăng ký:</w:t>
+      </w:r>
+    </w:p>
+    <w:p>
+      <w:pPr>
+        <w:pStyle w:val="oancuaDanhsach"/>
+        <w:ind w:left="643"/>
+      </w:pPr>
+      <w:r>
+        <w:rPr>
+          <w:noProof/>
+        </w:rPr>
+        <w:drawing>
+          <wp:inline distT="0" distB="0" distL="0" distR="0" wp14:anchorId="1078B2E2" wp14:editId="7B05BD45">
+            <wp:extent cx="5886450" cy="2778758"/>
+            <wp:effectExtent l="0" t="0" r="0" b="3175"/>
+            <wp:docPr id="25" name="Hình ảnh 25"/>
+            <wp:cNvGraphicFramePr>
+              <a:graphicFrameLocks xmlns:a="http://schemas.openxmlformats.org/drawingml/2006/main" noChangeAspect="1"/>
+            </wp:cNvGraphicFramePr>
+            <a:graphic xmlns:a="http://schemas.openxmlformats.org/drawingml/2006/main">
+              <a:graphicData uri="http://schemas.openxmlformats.org/drawingml/2006/picture">
+                <pic:pic xmlns:pic="http://schemas.openxmlformats.org/drawingml/2006/picture">
+                  <pic:nvPicPr>
+                    <pic:cNvPr id="1" name=""/>
+                    <pic:cNvPicPr/>
+                  </pic:nvPicPr>
+                  <pic:blipFill>
+                    <a:blip r:embed="rId40"/>
+                    <a:stretch>
+                      <a:fillRect/>
+                    </a:stretch>
+                  </pic:blipFill>
+                  <pic:spPr>
+                    <a:xfrm>
+                      <a:off x="0" y="0"/>
+                      <a:ext cx="5890118" cy="2780489"/>
+                    </a:xfrm>
+                    <a:prstGeom prst="rect">
+                      <a:avLst/>
+                    </a:prstGeom>
+                  </pic:spPr>
+                </pic:pic>
+              </a:graphicData>
+            </a:graphic>
+          </wp:inline>
+        </w:drawing>
+      </w:r>
+    </w:p>
+    <w:p>
+      <w:pPr>
+        <w:pStyle w:val="oancuaDanhsach"/>
+        <w:ind w:left="643"/>
+      </w:pPr>
+      <w:r>
+        <w:rPr>
+          <w:noProof/>
+        </w:rPr>
+        <w:lastRenderedPageBreak/>
+        <w:drawing>
+          <wp:inline distT="0" distB="0" distL="0" distR="0" wp14:anchorId="0ABBD607" wp14:editId="3D83FD4F">
+            <wp:extent cx="5905500" cy="4895850"/>
+            <wp:effectExtent l="0" t="0" r="0" b="0"/>
+            <wp:docPr id="27" name="Hình ảnh 27"/>
+            <wp:cNvGraphicFramePr>
+              <a:graphicFrameLocks xmlns:a="http://schemas.openxmlformats.org/drawingml/2006/main" noChangeAspect="1"/>
+            </wp:cNvGraphicFramePr>
+            <a:graphic xmlns:a="http://schemas.openxmlformats.org/drawingml/2006/main">
+              <a:graphicData uri="http://schemas.openxmlformats.org/drawingml/2006/picture">
+                <pic:pic xmlns:pic="http://schemas.openxmlformats.org/drawingml/2006/picture">
+                  <pic:nvPicPr>
+                    <pic:cNvPr id="1" name=""/>
+                    <pic:cNvPicPr/>
+                  </pic:nvPicPr>
+                  <pic:blipFill>
+                    <a:blip r:embed="rId41"/>
+                    <a:stretch>
+                      <a:fillRect/>
+                    </a:stretch>
+                  </pic:blipFill>
+                  <pic:spPr>
+                    <a:xfrm>
+                      <a:off x="0" y="0"/>
+                      <a:ext cx="5905500" cy="4895850"/>
+                    </a:xfrm>
+                    <a:prstGeom prst="rect">
+                      <a:avLst/>
+                    </a:prstGeom>
+                  </pic:spPr>
+                </pic:pic>
+              </a:graphicData>
+            </a:graphic>
+          </wp:inline>
+        </w:drawing>
+      </w:r>
+    </w:p>
+    <w:p>
+      <w:pPr>
+        <w:pStyle w:val="oancuaDanhsach"/>
+        <w:ind w:left="643"/>
+      </w:pPr>
+      <w:r>
+        <w:t>- Địa chỉ giao dịch:</w:t>
+      </w:r>
+    </w:p>
+    <w:p>
+      <w:pPr>
+        <w:pStyle w:val="oancuaDanhsach"/>
+        <w:ind w:left="643"/>
+      </w:pPr>
+      <w:r>
+        <w:rPr>
+          <w:noProof/>
+        </w:rPr>
+        <w:drawing>
+          <wp:inline distT="0" distB="0" distL="0" distR="0" wp14:anchorId="645BC398" wp14:editId="7D123D54">
+            <wp:extent cx="6420485" cy="4163695"/>
+            <wp:effectExtent l="0" t="0" r="0" b="8255"/>
+            <wp:docPr id="28" name="Hình ảnh 28"/>
+            <wp:cNvGraphicFramePr>
+              <a:graphicFrameLocks xmlns:a="http://schemas.openxmlformats.org/drawingml/2006/main" noChangeAspect="1"/>
+            </wp:cNvGraphicFramePr>
+            <a:graphic xmlns:a="http://schemas.openxmlformats.org/drawingml/2006/main">
+              <a:graphicData uri="http://schemas.openxmlformats.org/drawingml/2006/picture">
+                <pic:pic xmlns:pic="http://schemas.openxmlformats.org/drawingml/2006/picture">
+                  <pic:nvPicPr>
+                    <pic:cNvPr id="1" name=""/>
+                    <pic:cNvPicPr/>
+                  </pic:nvPicPr>
+                  <pic:blipFill>
+                    <a:blip r:embed="rId50"/>
+                    <a:stretch>
+                      <a:fillRect/>
+                    </a:stretch>
+                  </pic:blipFill>
+                  <pic:spPr>
+                    <a:xfrm>
+                      <a:off x="0" y="0"/>
+                      <a:ext cx="6420485" cy="4163695"/>
+                    </a:xfrm>
+                    <a:prstGeom prst="rect">
+                      <a:avLst/>
+                    </a:prstGeom>
+                  </pic:spPr>
+                </pic:pic>
+              </a:graphicData>
+            </a:graphic>
+          </wp:inline>
+        </w:drawing>
+      </w:r>
+    </w:p>
+    <w:p>
+      <w:pPr>
+        <w:pStyle w:val="oancuaDanhsach"/>
+        <w:ind w:left="643"/>
+      </w:pPr>
+      <w:r>
+        <w:lastRenderedPageBreak/>
+        <w:t>-</w:t>
+      </w:r>
+      <w:r>
+        <w:t>Thanh toán &amp; đặt mua</w:t>
+      </w:r>
+      <w:r>
+        <w:t>:</w:t>
+      </w:r>
+    </w:p>
+    <w:p>
+      <w:pPr>
+        <w:pStyle w:val="oancuaDanhsach"/>
+        <w:ind w:left="643"/>
+      </w:pPr>
+      <w:r>
+        <w:rPr>
+          <w:noProof/>
+        </w:rPr>
+        <w:drawing>
+          <wp:inline distT="0" distB="0" distL="0" distR="0" wp14:anchorId="1FEF8473" wp14:editId="49D51173">
+            <wp:extent cx="6420485" cy="3145155"/>
+            <wp:effectExtent l="0" t="0" r="0" b="0"/>
+            <wp:docPr id="38" name="Hình ảnh 38"/>
+            <wp:cNvGraphicFramePr>
+              <a:graphicFrameLocks xmlns:a="http://schemas.openxmlformats.org/drawingml/2006/main" noChangeAspect="1"/>
+            </wp:cNvGraphicFramePr>
+            <a:graphic xmlns:a="http://schemas.openxmlformats.org/drawingml/2006/main">
+              <a:graphicData uri="http://schemas.openxmlformats.org/drawingml/2006/picture">
+                <pic:pic xmlns:pic="http://schemas.openxmlformats.org/drawingml/2006/picture">
+                  <pic:nvPicPr>
+                    <pic:cNvPr id="1" name=""/>
+                    <pic:cNvPicPr/>
+                  </pic:nvPicPr>
+                  <pic:blipFill>
+                    <a:blip r:embed="rId51"/>
+                    <a:stretch>
+                      <a:fillRect/>
+                    </a:stretch>
+                  </pic:blipFill>
+                  <pic:spPr>
+                    <a:xfrm>
+                      <a:off x="0" y="0"/>
+                      <a:ext cx="6420485" cy="3145155"/>
+                    </a:xfrm>
+                    <a:prstGeom prst="rect">
+                      <a:avLst/>
+                    </a:prstGeom>
+                  </pic:spPr>
+                </pic:pic>
+              </a:graphicData>
+            </a:graphic>
+          </wp:inline>
+        </w:drawing>
+      </w:r>
+      <w:bookmarkStart w:id="9" w:name="_GoBack"/>
+      <w:bookmarkEnd w:id="9"/>
+    </w:p>
+    <w:p>
+      <w:pPr>
+        <w:pStyle w:val="u2"/>
+        <w:numPr>
+          <w:ilvl w:val="0"/>
+          <w:numId w:val="22"/>
+        </w:numPr>
+      </w:pPr>
+      <w:r>
+        <w:t>Thông tin sản phẩm &amp; bình luận đánh giá:</w:t>
+      </w:r>
+    </w:p>
+    <w:p>
+      <w:pPr>
+        <w:pStyle w:val="oancuaDanhsach"/>
+        <w:ind w:left="643"/>
+      </w:pPr>
+      <w:r>
+        <w:rPr>
+          <w:noProof/>
+        </w:rPr>
+        <w:drawing>
+          <wp:inline distT="0" distB="0" distL="0" distR="0" wp14:anchorId="211EC5D1" wp14:editId="2D10323B">
+            <wp:extent cx="6192123" cy="4924425"/>
+            <wp:effectExtent l="0" t="0" r="0" b="0"/>
+            <wp:docPr id="30" name="Hình ảnh 30"/>
+            <wp:cNvGraphicFramePr>
+              <a:graphicFrameLocks xmlns:a="http://schemas.openxmlformats.org/drawingml/2006/main" noChangeAspect="1"/>
+            </wp:cNvGraphicFramePr>
+            <a:graphic xmlns:a="http://schemas.openxmlformats.org/drawingml/2006/main">
+              <a:graphicData uri="http://schemas.openxmlformats.org/drawingml/2006/picture">
+                <pic:pic xmlns:pic="http://schemas.openxmlformats.org/drawingml/2006/picture">
+                  <pic:nvPicPr>
+                    <pic:cNvPr id="1" name=""/>
+                    <pic:cNvPicPr/>
+                  </pic:nvPicPr>
+                  <pic:blipFill>
+                    <a:blip r:embed="rId52"/>
+                    <a:stretch>
+                      <a:fillRect/>
+                    </a:stretch>
+                  </pic:blipFill>
+                  <pic:spPr>
+                    <a:xfrm>
+                      <a:off x="0" y="0"/>
                       <a:ext cx="6193410" cy="4925449"/>
                     </a:xfrm>
                     <a:prstGeom prst="rect">
@@ -15697,8 +16089,6 @@
         <w:ind w:right="284"/>
         <w:jc w:val="both"/>
       </w:pPr>
-      <w:bookmarkStart w:id="9" w:name="_GoBack"/>
-      <w:bookmarkEnd w:id="9"/>
       <w:r>
         <w:lastRenderedPageBreak/>
         <w:t>Bảng chú giải</w:t>
@@ -15803,7 +16193,7 @@
         <w:ind w:left="283" w:right="284" w:firstLine="437"/>
         <w:jc w:val="both"/>
         <w:sectPr>
-          <w:footerReference w:type="default" r:id="rId48"/>
+          <w:footerReference w:type="default" r:id="rId53"/>
           <w:pgSz w:w="12096" w:h="16834" w:code="9"/>
           <w:pgMar w:top="851" w:right="851" w:bottom="851" w:left="1134" w:header="720" w:footer="720" w:gutter="0"/>
           <w:cols w:space="720"/>
@@ -15862,7 +16252,6 @@
         <w:docPartUnique/>
       </w:docPartObj>
     </w:sdtPr>
-    <w:sdtEndPr/>
     <w:sdtContent>
       <w:p>
         <w:pPr>
@@ -15883,7 +16272,7 @@
             <w:noProof/>
             <w:lang w:val="vi-VN"/>
           </w:rPr>
-          <w:t>39</w:t>
+          <w:t>50</w:t>
         </w:r>
         <w:r>
           <w:fldChar w:fldCharType="end"/>
@@ -18924,7 +19313,7 @@
 </file>
 
 <file path=customXml/itemProps1.xml><?xml version="1.0" encoding="utf-8"?>
-<ds:datastoreItem xmlns:ds="http://schemas.openxmlformats.org/officeDocument/2006/customXml" ds:itemID="{789B6934-9A3F-4A16-B0CE-2A6DA63197DC}">
+<ds:datastoreItem xmlns:ds="http://schemas.openxmlformats.org/officeDocument/2006/customXml" ds:itemID="{F5FAED17-B472-4FBD-A9F8-CACFAC47DCB7}">
   <ds:schemaRefs>
     <ds:schemaRef ds:uri="http://schemas.openxmlformats.org/officeDocument/2006/bibliography"/>
   </ds:schemaRefs>

</xml_diff>

<commit_message>
fix document part 2
</commit_message>
<xml_diff>
--- a/15520515_15520720_15521038.docx
+++ b/15520515_15520720_15521038.docx
@@ -449,10 +449,7 @@
               <w:jc w:val="center"/>
             </w:pPr>
             <w:r>
-              <w:t>Github:</w:t>
-            </w:r>
-            <w:r>
-              <w:t xml:space="preserve"> </w:t>
+              <w:t xml:space="preserve">Github: </w:t>
             </w:r>
             <w:r>
               <w:t>ht</w:t>
@@ -498,8 +495,6 @@
         </w:rPr>
         <w:t>1. Đặt vấn đề</w:t>
       </w:r>
-      <w:bookmarkStart w:id="0" w:name="_GoBack"/>
-      <w:bookmarkEnd w:id="0"/>
     </w:p>
     <w:p>
       <w:pPr>
@@ -1110,7 +1105,7 @@
           <w:szCs w:val="28"/>
         </w:rPr>
       </w:pPr>
-      <w:bookmarkStart w:id="1" w:name="_Toc172871118"/>
+      <w:bookmarkStart w:id="0" w:name="_Toc172871118"/>
       <w:r>
         <w:rPr>
           <w:rFonts w:cs="Times New Roman"/>
@@ -1118,7 +1113,7 @@
         </w:rPr>
         <w:t>Sơ đồ Use-case</w:t>
       </w:r>
-      <w:bookmarkEnd w:id="1"/>
+      <w:bookmarkEnd w:id="0"/>
     </w:p>
     <w:p>
       <w:pPr>
@@ -1614,12 +1609,12 @@
           <w:szCs w:val="28"/>
         </w:rPr>
       </w:pPr>
-      <w:bookmarkStart w:id="2" w:name="_Toc172871119"/>
-      <w:bookmarkStart w:id="3" w:name="_Toc451996089"/>
-      <w:bookmarkStart w:id="4" w:name="_Toc452184222"/>
-      <w:bookmarkStart w:id="5" w:name="_Toc452186669"/>
-      <w:bookmarkStart w:id="6" w:name="_Toc452198046"/>
-      <w:bookmarkStart w:id="7" w:name="_Toc460198367"/>
+      <w:bookmarkStart w:id="1" w:name="_Toc172871119"/>
+      <w:bookmarkStart w:id="2" w:name="_Toc451996089"/>
+      <w:bookmarkStart w:id="3" w:name="_Toc452184222"/>
+      <w:bookmarkStart w:id="4" w:name="_Toc452186669"/>
+      <w:bookmarkStart w:id="5" w:name="_Toc452198046"/>
+      <w:bookmarkStart w:id="6" w:name="_Toc460198367"/>
       <w:r>
         <w:rPr>
           <w:rFonts w:cs="Times New Roman"/>
@@ -1627,7 +1622,7 @@
         </w:rPr>
         <w:t>Danh sách các Actor</w:t>
       </w:r>
-      <w:bookmarkEnd w:id="2"/>
+      <w:bookmarkEnd w:id="1"/>
     </w:p>
     <w:tbl>
       <w:tblPr>
@@ -1883,7 +1878,7 @@
           <w:szCs w:val="28"/>
         </w:rPr>
       </w:pPr>
-      <w:bookmarkStart w:id="8" w:name="_Toc172871120"/>
+      <w:bookmarkStart w:id="7" w:name="_Toc172871120"/>
       <w:r>
         <w:rPr>
           <w:rFonts w:cs="Times New Roman"/>
@@ -1891,7 +1886,7 @@
         </w:rPr>
         <w:t>Danh sách các Use-case</w:t>
       </w:r>
-      <w:bookmarkEnd w:id="8"/>
+      <w:bookmarkEnd w:id="7"/>
     </w:p>
     <w:tbl>
       <w:tblPr>
@@ -3314,7 +3309,7 @@
           <w:szCs w:val="28"/>
         </w:rPr>
       </w:pPr>
-      <w:bookmarkStart w:id="9" w:name="_Toc172871121"/>
+      <w:bookmarkStart w:id="8" w:name="_Toc172871121"/>
       <w:r>
         <w:rPr>
           <w:rFonts w:cs="Times New Roman"/>
@@ -3322,11 +3317,11 @@
         </w:rPr>
         <w:t xml:space="preserve">Đặc tả </w:t>
       </w:r>
+      <w:bookmarkEnd w:id="2"/>
       <w:bookmarkEnd w:id="3"/>
       <w:bookmarkEnd w:id="4"/>
       <w:bookmarkEnd w:id="5"/>
       <w:bookmarkEnd w:id="6"/>
-      <w:bookmarkEnd w:id="7"/>
       <w:r>
         <w:rPr>
           <w:rFonts w:cs="Times New Roman"/>
@@ -3334,7 +3329,7 @@
         </w:rPr>
         <w:t>Use-case</w:t>
       </w:r>
-      <w:bookmarkEnd w:id="9"/>
+      <w:bookmarkEnd w:id="8"/>
       <w:r>
         <w:rPr>
           <w:rFonts w:cs="Times New Roman"/>
@@ -15915,7 +15910,15 @@
         <w:ind w:left="643"/>
       </w:pPr>
       <w:r>
-        <w:t>- Địa chỉ giao dịch:</w:t>
+        <w:t xml:space="preserve">- Địa chỉ giao </w:t>
+      </w:r>
+      <w:r>
+        <w:t>hàng</w:t>
+      </w:r>
+      <w:bookmarkStart w:id="9" w:name="_GoBack"/>
+      <w:bookmarkEnd w:id="9"/>
+      <w:r>
+        <w:t>:</w:t>
       </w:r>
     </w:p>
     <w:p>
@@ -16274,7 +16277,7 @@
             <w:noProof/>
             <w:lang w:val="vi-VN"/>
           </w:rPr>
-          <w:t>11</w:t>
+          <w:t>49</w:t>
         </w:r>
         <w:r>
           <w:fldChar w:fldCharType="end"/>
@@ -19315,7 +19318,7 @@
 </file>
 
 <file path=customXml/itemProps1.xml><?xml version="1.0" encoding="utf-8"?>
-<ds:datastoreItem xmlns:ds="http://schemas.openxmlformats.org/officeDocument/2006/customXml" ds:itemID="{238AD9D7-096C-4724-A211-B7909F5205A0}">
+<ds:datastoreItem xmlns:ds="http://schemas.openxmlformats.org/officeDocument/2006/customXml" ds:itemID="{76A2FAE7-F87A-46A5-88AC-393E96C1F27F}">
   <ds:schemaRefs>
     <ds:schemaRef ds:uri="http://schemas.openxmlformats.org/officeDocument/2006/bibliography"/>
   </ds:schemaRefs>

</xml_diff>